<commit_message>
translate doc in english
</commit_message>
<xml_diff>
--- a/Documentation/Ewine - Functionnalities.docx
+++ b/Documentation/Ewine - Functionnalities.docx
@@ -3,149 +3,460 @@
 <w:document xmlns:wpc="http://schemas.microsoft.com/office/word/2010/wordprocessingCanvas" xmlns:cx="http://schemas.microsoft.com/office/drawing/2014/chartex" xmlns:cx1="http://schemas.microsoft.com/office/drawing/2015/9/8/chartex" xmlns:cx2="http://schemas.microsoft.com/office/drawing/2015/10/21/chartex" xmlns:cx3="http://schemas.microsoft.com/office/drawing/2016/5/9/chartex" xmlns:cx4="http://schemas.microsoft.com/office/drawing/2016/5/10/chartex" xmlns:cx5="http://schemas.microsoft.com/office/drawing/2016/5/11/chartex" xmlns:cx6="http://schemas.microsoft.com/office/drawing/2016/5/12/chartex" xmlns:cx7="http://schemas.microsoft.com/office/drawing/2016/5/13/chartex" xmlns:cx8="http://schemas.microsoft.com/office/drawing/2016/5/14/chartex" xmlns:mc="http://schemas.openxmlformats.org/markup-compatibility/2006" xmlns:aink="http://schemas.microsoft.com/office/drawing/2016/ink" xmlns:am3d="http://schemas.microsoft.com/office/drawing/2017/model3d" xmlns:o="urn:schemas-microsoft-com:office:office" xmlns:oel="http://schemas.microsoft.com/office/2019/extlst" xmlns:r="http://schemas.openxmlformats.org/officeDocument/2006/relationships" xmlns:m="http://schemas.openxmlformats.org/officeDocument/2006/math" xmlns:v="urn:schemas-microsoft-com:vml" xmlns:wp14="http://schemas.microsoft.com/office/word/2010/wordprocessingDrawing" xmlns:wp="http://schemas.openxmlformats.org/drawingml/2006/wordprocessingDrawing" xmlns:w10="urn:schemas-microsoft-com:office:word" xmlns:w="http://schemas.openxmlformats.org/wordprocessingml/2006/main" xmlns:w14="http://schemas.microsoft.com/office/word/2010/wordml" xmlns:w15="http://schemas.microsoft.com/office/word/2012/wordml" xmlns:w16cex="http://schemas.microsoft.com/office/word/2018/wordml/cex" xmlns:w16cid="http://schemas.microsoft.com/office/word/2016/wordml/cid" xmlns:w16="http://schemas.microsoft.com/office/word/2018/wordml" xmlns:w16sdtdh="http://schemas.microsoft.com/office/word/2020/wordml/sdtdatahash" xmlns:w16se="http://schemas.microsoft.com/office/word/2015/wordml/symex" xmlns:wpg="http://schemas.microsoft.com/office/word/2010/wordprocessingGroup" xmlns:wpi="http://schemas.microsoft.com/office/word/2010/wordprocessingInk" xmlns:wne="http://schemas.microsoft.com/office/word/2006/wordml" xmlns:wps="http://schemas.microsoft.com/office/word/2010/wordprocessingShape" mc:Ignorable="w14 w15 w16se w16cid w16 w16cex w16sdtdh wp14">
   <w:body>
     <w:p>
-      <w:r>
-        <w:t xml:space="preserve">Cave à vin </w:t>
-      </w:r>
-      <w:r>
-        <w:t>connectée</w:t>
-      </w:r>
-      <w:r>
-        <w:t xml:space="preserve"> : </w:t>
+      <w:pPr>
+        <w:rPr>
+          <w:rFonts w:ascii="Arial" w:hAnsi="Arial" w:cs="Arial"/>
+        </w:rPr>
+      </w:pPr>
+      <w:r>
+        <w:rPr>
+          <w:rFonts w:ascii="Arial" w:hAnsi="Arial" w:cs="Arial"/>
+        </w:rPr>
+        <w:t>Connected wine cellar</w:t>
+      </w:r>
+      <w:r>
+        <w:rPr>
+          <w:rFonts w:ascii="Arial" w:hAnsi="Arial" w:cs="Arial"/>
+        </w:rPr>
+        <w:t>:</w:t>
+      </w:r>
+      <w:r>
+        <w:rPr>
+          <w:rFonts w:ascii="Arial" w:hAnsi="Arial" w:cs="Arial"/>
+        </w:rPr>
+        <w:t xml:space="preserve"> </w:t>
       </w:r>
       <w:proofErr w:type="spellStart"/>
       <w:r>
+        <w:rPr>
+          <w:rFonts w:ascii="Arial" w:hAnsi="Arial" w:cs="Arial"/>
+        </w:rPr>
         <w:t>Ewine</w:t>
       </w:r>
       <w:proofErr w:type="spellEnd"/>
     </w:p>
-    <w:p/>
-    <w:p>
-      <w:r>
-        <w:t>Fonctionnalités :</w:t>
-      </w:r>
-    </w:p>
-    <w:p/>
-    <w:p>
-      <w:r>
+    <w:p>
+      <w:pPr>
+        <w:rPr>
+          <w:rFonts w:ascii="Arial" w:hAnsi="Arial" w:cs="Arial"/>
+        </w:rPr>
+      </w:pPr>
+    </w:p>
+    <w:p>
+      <w:pPr>
+        <w:rPr>
+          <w:rFonts w:ascii="Arial" w:hAnsi="Arial" w:cs="Arial"/>
+          <w:lang w:val="fr-FR"/>
+        </w:rPr>
+      </w:pPr>
+      <w:r>
+        <w:rPr>
+          <w:rFonts w:ascii="Arial" w:hAnsi="Arial" w:cs="Arial"/>
+        </w:rPr>
+        <w:t>Functionalities</w:t>
+      </w:r>
+      <w:r>
+        <w:rPr>
+          <w:rFonts w:ascii="Arial" w:hAnsi="Arial" w:cs="Arial"/>
+        </w:rPr>
+        <w:t>:</w:t>
+      </w:r>
+    </w:p>
+    <w:p>
+      <w:pPr>
+        <w:rPr>
+          <w:rFonts w:ascii="Arial" w:hAnsi="Arial" w:cs="Arial"/>
+          <w:lang w:val="fr-FR"/>
+        </w:rPr>
+      </w:pPr>
+    </w:p>
+    <w:p>
+      <w:pPr>
+        <w:rPr>
+          <w:rFonts w:ascii="Arial" w:hAnsi="Arial" w:cs="Arial"/>
+        </w:rPr>
+      </w:pPr>
+      <w:r>
+        <w:rPr>
+          <w:rFonts w:ascii="Arial" w:hAnsi="Arial" w:cs="Arial"/>
+        </w:rPr>
+        <w:t>Knowing wine’s colour in the bottle</w:t>
+      </w:r>
+      <w:r>
+        <w:rPr>
+          <w:rFonts w:ascii="Arial" w:hAnsi="Arial" w:cs="Arial"/>
+        </w:rPr>
+        <w:t xml:space="preserve"> </w:t>
+      </w:r>
+      <w:r>
+        <w:rPr>
+          <w:rFonts w:ascii="Arial" w:hAnsi="Arial" w:cs="Arial"/>
+        </w:rPr>
+        <w:sym w:font="Wingdings" w:char="F0E0"/>
+      </w:r>
+      <w:r>
+        <w:rPr>
+          <w:rFonts w:ascii="Arial" w:hAnsi="Arial" w:cs="Arial"/>
+        </w:rPr>
+        <w:t xml:space="preserve"> </w:t>
+      </w:r>
+      <w:r>
+        <w:rPr>
+          <w:rFonts w:ascii="Arial" w:hAnsi="Arial" w:cs="Arial"/>
+        </w:rPr>
+        <w:t>infrared</w:t>
+      </w:r>
+    </w:p>
+    <w:p>
+      <w:pPr>
+        <w:rPr>
+          <w:rFonts w:ascii="Arial" w:hAnsi="Arial" w:cs="Arial"/>
+        </w:rPr>
+      </w:pPr>
+      <w:r>
+        <w:rPr>
+          <w:rFonts w:ascii="Arial" w:hAnsi="Arial" w:cs="Arial"/>
+        </w:rPr>
+        <w:t>Knowing if a slot is taken</w:t>
+      </w:r>
+      <w:r>
+        <w:rPr>
+          <w:rFonts w:ascii="Arial" w:hAnsi="Arial" w:cs="Arial"/>
+        </w:rPr>
+        <w:t xml:space="preserve"> </w:t>
+      </w:r>
+      <w:r>
+        <w:rPr>
+          <w:rFonts w:ascii="Arial" w:hAnsi="Arial" w:cs="Arial"/>
+        </w:rPr>
+        <w:sym w:font="Wingdings" w:char="F0E0"/>
+      </w:r>
+      <w:r>
+        <w:rPr>
+          <w:rFonts w:ascii="Arial" w:hAnsi="Arial" w:cs="Arial"/>
+        </w:rPr>
+        <w:t xml:space="preserve"> i</w:t>
+      </w:r>
+      <w:r>
+        <w:rPr>
+          <w:rFonts w:ascii="Arial" w:hAnsi="Arial" w:cs="Arial"/>
+        </w:rPr>
+        <w:t>nfrared</w:t>
+      </w:r>
+    </w:p>
+    <w:p>
+      <w:pPr>
+        <w:rPr>
+          <w:rFonts w:ascii="Arial" w:hAnsi="Arial" w:cs="Arial"/>
+        </w:rPr>
+      </w:pPr>
+      <w:r>
+        <w:rPr>
+          <w:rFonts w:ascii="Arial" w:hAnsi="Arial" w:cs="Arial"/>
+        </w:rPr>
+        <w:t>Knowing the wine’s temperature</w:t>
+      </w:r>
+      <w:r>
+        <w:rPr>
+          <w:rFonts w:ascii="Arial" w:hAnsi="Arial" w:cs="Arial"/>
+        </w:rPr>
+        <w:t xml:space="preserve"> </w:t>
+      </w:r>
+      <w:r>
+        <w:rPr>
+          <w:rFonts w:ascii="Arial" w:hAnsi="Arial" w:cs="Arial"/>
+        </w:rPr>
+        <w:sym w:font="Wingdings" w:char="F0E0"/>
+      </w:r>
+      <w:r>
+        <w:rPr>
+          <w:rFonts w:ascii="Arial" w:hAnsi="Arial" w:cs="Arial"/>
+        </w:rPr>
+        <w:t xml:space="preserve"> </w:t>
+      </w:r>
+      <w:r>
+        <w:rPr>
+          <w:rFonts w:ascii="Arial" w:hAnsi="Arial" w:cs="Arial"/>
+        </w:rPr>
+        <w:t>i</w:t>
+      </w:r>
+      <w:r>
+        <w:rPr>
+          <w:rFonts w:ascii="Arial" w:hAnsi="Arial" w:cs="Arial"/>
+        </w:rPr>
+        <w:t>nfrared</w:t>
+      </w:r>
+    </w:p>
+    <w:p>
+      <w:pPr>
+        <w:rPr>
+          <w:rFonts w:ascii="Arial" w:hAnsi="Arial" w:cs="Arial"/>
+        </w:rPr>
+      </w:pPr>
+      <w:r>
+        <w:rPr>
+          <w:rFonts w:ascii="Arial" w:hAnsi="Arial" w:cs="Arial"/>
+        </w:rPr>
+        <w:t>Checking the door is closed</w:t>
+      </w:r>
+      <w:r>
+        <w:rPr>
+          <w:rFonts w:ascii="Arial" w:hAnsi="Arial" w:cs="Arial"/>
+        </w:rPr>
+        <w:t xml:space="preserve"> </w:t>
+      </w:r>
+      <w:r>
+        <w:rPr>
+          <w:rFonts w:ascii="Arial" w:hAnsi="Arial" w:cs="Arial"/>
+        </w:rPr>
+        <w:sym w:font="Wingdings" w:char="F0E0"/>
+      </w:r>
+      <w:r>
+        <w:rPr>
+          <w:rFonts w:ascii="Arial" w:hAnsi="Arial" w:cs="Arial"/>
+        </w:rPr>
+        <w:t xml:space="preserve"> « </w:t>
+      </w:r>
+      <w:r>
+        <w:rPr>
+          <w:rFonts w:ascii="Arial" w:hAnsi="Arial" w:cs="Arial"/>
+        </w:rPr>
+        <w:t>pressure button</w:t>
+      </w:r>
+      <w:r>
+        <w:rPr>
+          <w:rFonts w:ascii="Arial" w:hAnsi="Arial" w:cs="Arial"/>
+        </w:rPr>
+        <w:t xml:space="preserve"> </w:t>
+      </w:r>
+      <w:r>
+        <w:rPr>
+          <w:rFonts w:ascii="Arial" w:hAnsi="Arial" w:cs="Arial"/>
+        </w:rPr>
+        <w:t>»</w:t>
+      </w:r>
+      <w:r>
+        <w:rPr>
+          <w:rFonts w:ascii="Arial" w:hAnsi="Arial" w:cs="Arial"/>
+        </w:rPr>
+        <w:t xml:space="preserve"> </w:t>
+      </w:r>
+    </w:p>
+    <w:p>
+      <w:pPr>
+        <w:rPr>
+          <w:rFonts w:ascii="Arial" w:hAnsi="Arial" w:cs="Arial"/>
+        </w:rPr>
+      </w:pPr>
+      <w:r>
+        <w:rPr>
+          <w:rFonts w:ascii="Arial" w:hAnsi="Arial" w:cs="Arial"/>
+        </w:rPr>
+        <w:t>Adjusting row temperature</w:t>
+      </w:r>
+      <w:r>
+        <w:rPr>
+          <w:rFonts w:ascii="Arial" w:hAnsi="Arial" w:cs="Arial"/>
+        </w:rPr>
+        <w:t xml:space="preserve"> </w:t>
+      </w:r>
+      <w:r>
+        <w:rPr>
+          <w:rFonts w:ascii="Arial" w:hAnsi="Arial" w:cs="Arial"/>
+        </w:rPr>
+        <w:sym w:font="Wingdings" w:char="F0E0"/>
+      </w:r>
+      <w:r>
+        <w:rPr>
+          <w:rFonts w:ascii="Arial" w:hAnsi="Arial" w:cs="Arial"/>
+        </w:rPr>
+        <w:t xml:space="preserve"> </w:t>
+      </w:r>
+      <w:r>
+        <w:rPr>
+          <w:rFonts w:ascii="Arial" w:hAnsi="Arial" w:cs="Arial"/>
+        </w:rPr>
+        <w:t>HOW?</w:t>
+      </w:r>
+    </w:p>
+    <w:p>
+      <w:pPr>
+        <w:rPr>
+          <w:rFonts w:ascii="Arial" w:hAnsi="Arial" w:cs="Arial"/>
+        </w:rPr>
+      </w:pPr>
+      <w:r>
+        <w:rPr>
+          <w:rFonts w:ascii="Arial" w:hAnsi="Arial" w:cs="Arial"/>
+        </w:rPr>
+        <w:t>WFI communication from the wi</w:t>
+      </w:r>
+      <w:r>
+        <w:rPr>
+          <w:rFonts w:ascii="Arial" w:hAnsi="Arial" w:cs="Arial"/>
+        </w:rPr>
+        <w:t>ne cellar</w:t>
+      </w:r>
+    </w:p>
+    <w:p>
+      <w:pPr>
+        <w:rPr>
+          <w:rFonts w:ascii="Arial" w:hAnsi="Arial" w:cs="Arial"/>
+        </w:rPr>
+      </w:pPr>
+    </w:p>
+    <w:p>
+      <w:pPr>
+        <w:rPr>
+          <w:rFonts w:ascii="Arial" w:hAnsi="Arial" w:cs="Arial"/>
+        </w:rPr>
+      </w:pPr>
+      <w:r>
+        <w:rPr>
+          <w:rFonts w:ascii="Arial" w:hAnsi="Arial" w:cs="Arial"/>
+        </w:rPr>
+        <w:t>Appli</w:t>
+      </w:r>
+      <w:r>
+        <w:rPr>
+          <w:rFonts w:ascii="Arial" w:hAnsi="Arial" w:cs="Arial"/>
+        </w:rPr>
+        <w:t>cation</w:t>
+      </w:r>
+      <w:r>
+        <w:rPr>
+          <w:rFonts w:ascii="Arial" w:hAnsi="Arial" w:cs="Arial"/>
+        </w:rPr>
+        <w:t xml:space="preserve">: </w:t>
+      </w:r>
+    </w:p>
+    <w:p>
+      <w:pPr>
+        <w:rPr>
+          <w:rFonts w:ascii="Arial" w:hAnsi="Arial" w:cs="Arial"/>
+        </w:rPr>
+      </w:pPr>
+      <w:r>
+        <w:rPr>
+          <w:rFonts w:ascii="Arial" w:hAnsi="Arial" w:cs="Arial"/>
+        </w:rPr>
+        <w:t>Knowing the position of e</w:t>
+      </w:r>
+      <w:r>
+        <w:rPr>
+          <w:rFonts w:ascii="Arial" w:hAnsi="Arial" w:cs="Arial"/>
+        </w:rPr>
+        <w:t>ach bottle</w:t>
+      </w:r>
+    </w:p>
+    <w:p>
+      <w:pPr>
+        <w:rPr>
+          <w:rFonts w:ascii="Arial" w:hAnsi="Arial" w:cs="Arial"/>
+          <w:lang w:val="fr-FR"/>
+        </w:rPr>
+      </w:pPr>
+      <w:r>
+        <w:rPr>
+          <w:rFonts w:ascii="Arial" w:hAnsi="Arial" w:cs="Arial"/>
+        </w:rPr>
+        <w:t>Knowing how many slots are still available</w:t>
+      </w:r>
+    </w:p>
+    <w:p>
+      <w:pPr>
+        <w:rPr>
+          <w:rFonts w:ascii="Arial" w:hAnsi="Arial" w:cs="Arial"/>
+          <w:lang w:val="fr-FR"/>
+        </w:rPr>
+      </w:pPr>
+      <w:r>
+        <w:rPr>
+          <w:rFonts w:ascii="Arial" w:hAnsi="Arial" w:cs="Arial"/>
+          <w:lang w:val="fr-FR"/>
+        </w:rPr>
         <w:t xml:space="preserve">Connaître la couleur du vin dans la bouteille </w:t>
       </w:r>
-      <w:r>
-        <w:sym w:font="Wingdings" w:char="F0E0"/>
-      </w:r>
-      <w:r>
+    </w:p>
+    <w:p>
+      <w:pPr>
+        <w:rPr>
+          <w:rFonts w:ascii="Arial" w:hAnsi="Arial" w:cs="Arial"/>
+        </w:rPr>
+      </w:pPr>
+      <w:r>
+        <w:rPr>
+          <w:rFonts w:ascii="Arial" w:hAnsi="Arial" w:cs="Arial"/>
+        </w:rPr>
+        <w:t xml:space="preserve">Knowing wine’s colour in the bottle </w:t>
+      </w:r>
+    </w:p>
+    <w:p>
+      <w:pPr>
+        <w:rPr>
+          <w:rFonts w:ascii="Arial" w:hAnsi="Arial" w:cs="Arial"/>
+        </w:rPr>
+      </w:pPr>
+      <w:r>
+        <w:rPr>
+          <w:rFonts w:ascii="Arial" w:hAnsi="Arial" w:cs="Arial"/>
+        </w:rPr>
+        <w:t xml:space="preserve">Knowing if a slot is taken </w:t>
+      </w:r>
+    </w:p>
+    <w:p>
+      <w:pPr>
+        <w:rPr>
+          <w:rFonts w:ascii="Arial" w:hAnsi="Arial" w:cs="Arial"/>
+        </w:rPr>
+      </w:pPr>
+      <w:r>
+        <w:rPr>
+          <w:rFonts w:ascii="Arial" w:hAnsi="Arial" w:cs="Arial"/>
+        </w:rPr>
+        <w:t xml:space="preserve">Knowing the wine’s temperature </w:t>
+      </w:r>
+    </w:p>
+    <w:p>
+      <w:pPr>
+        <w:rPr>
+          <w:rFonts w:ascii="Arial" w:hAnsi="Arial" w:cs="Arial"/>
+        </w:rPr>
+      </w:pPr>
+      <w:r>
+        <w:rPr>
+          <w:rFonts w:ascii="Arial" w:hAnsi="Arial" w:cs="Arial"/>
+        </w:rPr>
+        <w:t>Checking the door is closed</w:t>
+      </w:r>
+      <w:r>
+        <w:rPr>
+          <w:rFonts w:ascii="Arial" w:hAnsi="Arial" w:cs="Arial"/>
+        </w:rPr>
         <w:t xml:space="preserve"> </w:t>
       </w:r>
-      <w:r>
-        <w:t>infrarouge</w:t>
-      </w:r>
-    </w:p>
-    <w:p>
-      <w:r>
-        <w:t>Savoir si un emplacement est pris ou libre</w:t>
-      </w:r>
-      <w:r>
-        <w:t xml:space="preserve"> </w:t>
-      </w:r>
-      <w:r>
-        <w:sym w:font="Wingdings" w:char="F0E0"/>
-      </w:r>
-      <w:r>
-        <w:t xml:space="preserve"> infrarouge</w:t>
-      </w:r>
-    </w:p>
-    <w:p>
-      <w:r>
-        <w:t>Connaître la température du vin</w:t>
-      </w:r>
-      <w:r>
-        <w:t xml:space="preserve"> </w:t>
-      </w:r>
-      <w:r>
-        <w:sym w:font="Wingdings" w:char="F0E0"/>
-      </w:r>
-      <w:r>
-        <w:t xml:space="preserve"> infrarouge</w:t>
-      </w:r>
-    </w:p>
-    <w:p>
-      <w:r>
-        <w:t>Vérifier que la porte de la cave est bien fermée</w:t>
-      </w:r>
-      <w:r>
-        <w:t xml:space="preserve"> </w:t>
-      </w:r>
-      <w:r>
-        <w:sym w:font="Wingdings" w:char="F0E0"/>
-      </w:r>
-      <w:r>
-        <w:t xml:space="preserve"> « pression, bouton »</w:t>
-      </w:r>
-      <w:r>
-        <w:t xml:space="preserve"> </w:t>
-      </w:r>
-    </w:p>
-    <w:p>
-      <w:r>
-        <w:t>Régler la température d’une rangée de bouteilles</w:t>
-      </w:r>
-      <w:r>
-        <w:t xml:space="preserve"> </w:t>
-      </w:r>
-      <w:r>
-        <w:sym w:font="Wingdings" w:char="F0E0"/>
-      </w:r>
-      <w:r>
-        <w:t xml:space="preserve"> à voir comment ça marche, bonus</w:t>
-      </w:r>
-    </w:p>
-    <w:p>
-      <w:r>
-        <w:t>Communication WIFI depuis la cave à vin</w:t>
-      </w:r>
-    </w:p>
-    <w:p/>
-    <w:p>
-      <w:r>
-        <w:t xml:space="preserve">Appli : </w:t>
-      </w:r>
-    </w:p>
-    <w:p>
-      <w:r>
-        <w:t>Savoir quelle bouteille est placée où</w:t>
-      </w:r>
-    </w:p>
-    <w:p>
-      <w:r>
-        <w:t>Connaître le nombre de slots dispo</w:t>
-      </w:r>
-    </w:p>
-    <w:p>
-      <w:r>
-        <w:t xml:space="preserve">Connaître la couleur du vin dans la bouteille </w:t>
-      </w:r>
-    </w:p>
-    <w:p>
-      <w:r>
-        <w:t>Savoir si un emplacement est pris ou libre</w:t>
-      </w:r>
-    </w:p>
-    <w:p>
-      <w:r>
-        <w:t>Connaître la température du vin</w:t>
-      </w:r>
-    </w:p>
-    <w:p>
-      <w:r>
-        <w:t xml:space="preserve">Vérifier que la porte de la cave est bien fermée </w:t>
-      </w:r>
-    </w:p>
-    <w:p>
-      <w:r>
-        <w:t>Régler la température d’une rangée de bouteilles</w:t>
-      </w:r>
-    </w:p>
-    <w:p/>
-    <w:p/>
+    </w:p>
+    <w:p>
+      <w:pPr>
+        <w:rPr>
+          <w:rFonts w:ascii="Arial" w:hAnsi="Arial" w:cs="Arial"/>
+        </w:rPr>
+      </w:pPr>
+      <w:r>
+        <w:rPr>
+          <w:rFonts w:ascii="Arial" w:hAnsi="Arial" w:cs="Arial"/>
+        </w:rPr>
+        <w:t xml:space="preserve">Adjusting row temperature </w:t>
+      </w:r>
+    </w:p>
+    <w:p>
+      <w:pPr>
+        <w:rPr>
+          <w:rFonts w:ascii="Arial" w:hAnsi="Arial" w:cs="Arial"/>
+          <w:lang w:val="fr-FR"/>
+        </w:rPr>
+      </w:pPr>
+    </w:p>
     <w:sectPr>
       <w:pgSz w:w="11906" w:h="16838"/>
       <w:pgMar w:top="1417" w:right="1417" w:bottom="1417" w:left="1417" w:header="708" w:footer="708" w:gutter="0"/>
@@ -554,9 +865,7 @@
   <w:style w:type="paragraph" w:default="1" w:styleId="Normal">
     <w:name w:val="Normal"/>
     <w:qFormat/>
-    <w:rPr>
-      <w:lang w:val="fr-FR"/>
-    </w:rPr>
+    <w:rsid w:val="00F231B0"/>
   </w:style>
   <w:style w:type="character" w:default="1" w:styleId="DefaultParagraphFont">
     <w:name w:val="Default Paragraph Font"/>

</xml_diff>